<commit_message>
added some updates tothe general ideas
</commit_message>
<xml_diff>
--- a/Factions General Ideas.docx
+++ b/Factions General Ideas.docx
@@ -194,19 +194,7 @@
         <w:rPr>
           <w:lang w:val="en-US"/>
         </w:rPr>
-        <w:t xml:space="preserve">APC with Mini Laser and a regular turret </w:t>
-      </w:r>
-      <w:r>
-        <w:rPr>
-          <w:lang w:val="en-US"/>
-        </w:rPr>
-        <w:t>(space for 4 infantry)</w:t>
-      </w:r>
-      <w:r>
-        <w:rPr>
-          <w:lang w:val="en-US"/>
-        </w:rPr>
-        <w:t xml:space="preserve"> (costs 8 space)</w:t>
+        <w:t>APC with Mini Laser and a regular turret (space for 4 infantry) (costs 8 space)</w:t>
       </w:r>
     </w:p>
     <w:p>
@@ -224,19 +212,7 @@
         <w:rPr>
           <w:lang w:val="en-US"/>
         </w:rPr>
-        <w:t xml:space="preserve">Builder with Mini Laser </w:t>
-      </w:r>
-      <w:r>
-        <w:rPr>
-          <w:lang w:val="en-US"/>
-        </w:rPr>
-        <w:t>(costs 8 space</w:t>
-      </w:r>
-      <w:r>
-        <w:rPr>
-          <w:lang w:val="en-US"/>
-        </w:rPr>
-        <w:t>)</w:t>
+        <w:t>Builder with Mini Laser (costs 8 space)</w:t>
       </w:r>
       <w:r>
         <w:rPr>
@@ -260,49 +236,21 @@
         <w:rPr>
           <w:lang w:val="en-US"/>
         </w:rPr>
-        <w:t xml:space="preserve">Heavy Tank with a huge cannon, and multiple </w:t>
-      </w:r>
-      <w:r>
-        <w:rPr>
-          <w:lang w:val="en-US"/>
-        </w:rPr>
-        <w:t>turret</w:t>
-      </w:r>
-      <w:r>
-        <w:rPr>
-          <w:lang w:val="en-US"/>
-        </w:rPr>
-        <w:t xml:space="preserve">s </w:t>
-      </w:r>
-      <w:r>
-        <w:rPr>
-          <w:lang w:val="en-US"/>
-        </w:rPr>
-        <w:t xml:space="preserve">(space for </w:t>
-      </w:r>
-      <w:r>
-        <w:rPr>
-          <w:lang w:val="en-US"/>
-        </w:rPr>
-        <w:t>?</w:t>
-      </w:r>
-      <w:r>
-        <w:rPr>
-          <w:lang w:val="en-US"/>
-        </w:rPr>
-        <w:t xml:space="preserve"> infantry</w:t>
-      </w:r>
-      <w:r>
-        <w:rPr>
-          <w:lang w:val="en-US"/>
-        </w:rPr>
-        <w:t xml:space="preserve"> ???</w:t>
-      </w:r>
-      <w:r>
-        <w:rPr>
-          <w:lang w:val="en-US"/>
-        </w:rPr>
-        <w:t>)</w:t>
+        <w:t xml:space="preserve">Heavy Tank with a huge cannon, and multiple turrets (space </w:t>
+      </w:r>
+      <w:proofErr w:type="gramStart"/>
+      <w:r>
+        <w:rPr>
+          <w:lang w:val="en-US"/>
+        </w:rPr>
+        <w:t>for ?</w:t>
+      </w:r>
+      <w:proofErr w:type="gramEnd"/>
+      <w:r>
+        <w:rPr>
+          <w:lang w:val="en-US"/>
+        </w:rPr>
+        <w:t xml:space="preserve"> infantry ???)</w:t>
       </w:r>
     </w:p>
     <w:p>
@@ -346,25 +294,7 @@
         <w:rPr>
           <w:lang w:val="en-US"/>
         </w:rPr>
-        <w:t xml:space="preserve"> </w:t>
-      </w:r>
-      <w:r>
-        <w:rPr>
-          <w:lang w:val="en-US"/>
-        </w:rPr>
-        <w:t xml:space="preserve">(space for </w:t>
-      </w:r>
-      <w:r>
-        <w:rPr>
-          <w:lang w:val="en-US"/>
-        </w:rPr>
-        <w:t>12</w:t>
-      </w:r>
-      <w:r>
-        <w:rPr>
-          <w:lang w:val="en-US"/>
-        </w:rPr>
-        <w:t xml:space="preserve"> infantry)</w:t>
+        <w:t xml:space="preserve"> (space for 12 infantry)</w:t>
       </w:r>
     </w:p>
     <w:p>
@@ -414,11 +344,19 @@
           <w:lang w:val="en-US"/>
         </w:rPr>
       </w:pPr>
-      <w:r>
-        <w:rPr>
-          <w:lang w:val="en-US"/>
-        </w:rPr>
-        <w:t>Muli-Role Fighter</w:t>
+      <w:proofErr w:type="spellStart"/>
+      <w:r>
+        <w:rPr>
+          <w:lang w:val="en-US"/>
+        </w:rPr>
+        <w:t>Muli</w:t>
+      </w:r>
+      <w:proofErr w:type="spellEnd"/>
+      <w:r>
+        <w:rPr>
+          <w:lang w:val="en-US"/>
+        </w:rPr>
+        <w:t>-Role Fighter</w:t>
       </w:r>
     </w:p>
     <w:p>
@@ -516,7 +454,21 @@
         <w:rPr>
           <w:lang w:val="en-US"/>
         </w:rPr>
-        <w:t>Bunker (allows infantry to fire from within, maybe allows extra space for 4 infantry?)</w:t>
+        <w:t xml:space="preserve">Bunker (allows infantry to fire from within, maybe allows extra space for 4 </w:t>
+      </w:r>
+      <w:proofErr w:type="gramStart"/>
+      <w:r>
+        <w:rPr>
+          <w:lang w:val="en-US"/>
+        </w:rPr>
+        <w:t>infantry</w:t>
+      </w:r>
+      <w:proofErr w:type="gramEnd"/>
+      <w:r>
+        <w:rPr>
+          <w:lang w:val="en-US"/>
+        </w:rPr>
+        <w:t>?)</w:t>
       </w:r>
     </w:p>
     <w:p>
@@ -575,7 +527,35 @@
         <w:rPr>
           <w:lang w:val="en-US"/>
         </w:rPr>
-        <w:t>Pheromones based swarms with a limited amount of controlled elite units/heroes</w:t>
+        <w:t>Pheromones based swarms with a limited amount of controlled elite units/</w:t>
+      </w:r>
+      <w:proofErr w:type="gramStart"/>
+      <w:r>
+        <w:rPr>
+          <w:lang w:val="en-US"/>
+        </w:rPr>
+        <w:t>heroes</w:t>
+      </w:r>
+      <w:proofErr w:type="gramEnd"/>
+    </w:p>
+    <w:p>
+      <w:pPr>
+        <w:rPr>
+          <w:lang w:val="en-US"/>
+        </w:rPr>
+      </w:pPr>
+      <w:r>
+        <w:rPr>
+          <w:lang w:val="en-US"/>
+        </w:rPr>
+        <w:t>Heroes could be like RPG characters.</w:t>
+      </w:r>
+      <w:r>
+        <w:rPr>
+          <w:lang w:val="en-US"/>
+        </w:rPr>
+        <w:br/>
+        <w:t>Buildings unlock abilities (psychic, acid, etc.) thus unlocking more heroes/units.</w:t>
       </w:r>
     </w:p>
     <w:p>
@@ -614,8 +594,144 @@
           <w:lang w:val="en-US"/>
         </w:rPr>
         <w:br/>
+      </w:r>
+      <w:proofErr w:type="gramStart"/>
+      <w:r>
+        <w:rPr>
+          <w:lang w:val="en-US"/>
+        </w:rPr>
         <w:t>Space</w:t>
       </w:r>
+      <w:proofErr w:type="gramEnd"/>
+    </w:p>
+    <w:p>
+      <w:pPr>
+        <w:rPr>
+          <w:lang w:val="en-US"/>
+        </w:rPr>
+      </w:pPr>
+    </w:p>
+    <w:p>
+      <w:pPr>
+        <w:rPr>
+          <w:lang w:val="en-US"/>
+        </w:rPr>
+      </w:pPr>
+      <w:r>
+        <w:rPr>
+          <w:lang w:val="en-US"/>
+        </w:rPr>
+        <w:t>Units –</w:t>
+      </w:r>
+    </w:p>
+    <w:p>
+      <w:pPr>
+        <w:rPr>
+          <w:lang w:val="en-US"/>
+        </w:rPr>
+      </w:pPr>
+      <w:r>
+        <w:rPr>
+          <w:lang w:val="en-US"/>
+        </w:rPr>
+        <w:t>Insects – have self-mobile space units (space flying ability) and non-mobile units – such as ones that run/board other units and board enemies, or ones that use web-like spit to fly along friendlies with little navigation abilities to fly to target.</w:t>
+      </w:r>
+    </w:p>
+    <w:p>
+      <w:pPr>
+        <w:rPr>
+          <w:lang w:val="en-US"/>
+        </w:rPr>
+      </w:pPr>
+    </w:p>
+    <w:p>
+      <w:pPr>
+        <w:rPr>
+          <w:lang w:val="en-US"/>
+        </w:rPr>
+      </w:pPr>
+      <w:r>
+        <w:rPr>
+          <w:lang w:val="en-US"/>
+        </w:rPr>
+        <w:t>Campaign</w:t>
+      </w:r>
+    </w:p>
+    <w:p>
+      <w:pPr>
+        <w:rPr>
+          <w:lang w:val="en-US"/>
+        </w:rPr>
+      </w:pPr>
+      <w:r>
+        <w:rPr>
+          <w:lang w:val="en-US"/>
+        </w:rPr>
+        <w:t xml:space="preserve">Planetary Occupation – </w:t>
+      </w:r>
+    </w:p>
+    <w:p>
+      <w:pPr>
+        <w:rPr>
+          <w:lang w:val="en-US"/>
+        </w:rPr>
+      </w:pPr>
+      <w:r>
+        <w:rPr>
+          <w:lang w:val="en-US"/>
+        </w:rPr>
+        <w:lastRenderedPageBreak/>
+        <w:t xml:space="preserve">Humans – Space based, could use ground forces to reduce time/force </w:t>
+      </w:r>
+      <w:proofErr w:type="gramStart"/>
+      <w:r>
+        <w:rPr>
+          <w:lang w:val="en-US"/>
+        </w:rPr>
+        <w:t>it</w:t>
+      </w:r>
+      <w:proofErr w:type="gramEnd"/>
+    </w:p>
+    <w:p>
+      <w:pPr>
+        <w:rPr>
+          <w:lang w:val="en-US"/>
+        </w:rPr>
+      </w:pPr>
+      <w:r>
+        <w:rPr>
+          <w:lang w:val="en-US"/>
+        </w:rPr>
+        <w:t xml:space="preserve">Insects – Use Mainly ground </w:t>
+      </w:r>
+      <w:proofErr w:type="gramStart"/>
+      <w:r>
+        <w:rPr>
+          <w:lang w:val="en-US"/>
+        </w:rPr>
+        <w:t>forces</w:t>
+      </w:r>
+      <w:proofErr w:type="gramEnd"/>
+    </w:p>
+    <w:p>
+      <w:pPr>
+        <w:rPr>
+          <w:lang w:val="en-US"/>
+        </w:rPr>
+      </w:pPr>
+      <w:r>
+        <w:rPr>
+          <w:lang w:val="en-US"/>
+        </w:rPr>
+        <w:t>Parasites – Harvest the Planet of resources</w:t>
+      </w:r>
+    </w:p>
+    <w:p>
+      <w:pPr>
+        <w:rPr>
+          <w:lang w:val="en-US"/>
+        </w:rPr>
+      </w:pPr>
     </w:p>
     <w:sectPr>
       <w:pgSz w:w="11906" w:h="16838"/>

</xml_diff>

<commit_message>
added some general ideas
</commit_message>
<xml_diff>
--- a/Factions General Ideas.docx
+++ b/Factions General Ideas.docx
@@ -72,13 +72,35 @@
         <w:rPr>
           <w:lang w:val="en-US"/>
         </w:rPr>
-        <w:t>Symbionts –</w:t>
-      </w:r>
-      <w:r>
-        <w:rPr>
-          <w:lang w:val="en-US"/>
-        </w:rPr>
-        <w:t xml:space="preserve"> Escaping from the mighty Epiri (different superior race) and on the verge of extinction, both races had to go radical and join forces with their mortal enemies. One is technological and fragile, while the other is savage and parasitic. While able to create some original units, they shine when it come to exploiting the enemy, using it as host for breeding and stealing its technology. The newly nomadic alliance is not using building, but rather a very mobile and stealthy army. The do hold a single planet as a core base, and use their superior teleportation to reach it and to move on the battlefield.</w:t>
+        <w:t xml:space="preserve">Symbionts – Escaping from the mighty </w:t>
+      </w:r>
+      <w:proofErr w:type="spellStart"/>
+      <w:r>
+        <w:rPr>
+          <w:lang w:val="en-US"/>
+        </w:rPr>
+        <w:t>Epiri</w:t>
+      </w:r>
+      <w:proofErr w:type="spellEnd"/>
+      <w:r>
+        <w:rPr>
+          <w:lang w:val="en-US"/>
+        </w:rPr>
+        <w:t xml:space="preserve"> (different superior race) and on the verge of extinction, both races had to go radical and join forces with their mortal enemies. One is technological and fragile, while the other is savage and parasitic. While able to create some original units, they shine when it </w:t>
+      </w:r>
+      <w:proofErr w:type="spellStart"/>
+      <w:r>
+        <w:rPr>
+          <w:lang w:val="en-US"/>
+        </w:rPr>
+        <w:t>come</w:t>
+      </w:r>
+      <w:proofErr w:type="spellEnd"/>
+      <w:r>
+        <w:rPr>
+          <w:lang w:val="en-US"/>
+        </w:rPr>
+        <w:t xml:space="preserve"> to exploiting the enemy, using it as host for breeding and stealing its technology. The newly nomadic alliance is not using building, but rather a very mobile and stealthy army. The do hold a single planet as a core base, and use their superior teleportation to reach it and to move on the battlefield.</w:t>
       </w:r>
     </w:p>
     <w:p>
@@ -114,6 +136,153 @@
           <w:lang w:val="en-US"/>
         </w:rPr>
       </w:pPr>
+    </w:p>
+    <w:p>
+      <w:pPr>
+        <w:rPr>
+          <w:lang w:val="en-US"/>
+        </w:rPr>
+      </w:pPr>
+      <w:r>
+        <w:rPr>
+          <w:lang w:val="en-US"/>
+        </w:rPr>
+        <w:t>Buildings:</w:t>
+      </w:r>
+    </w:p>
+    <w:p>
+      <w:pPr>
+        <w:pStyle w:val="ListParagraph"/>
+        <w:numPr>
+          <w:ilvl w:val="0"/>
+          <w:numId w:val="3"/>
+        </w:numPr>
+        <w:rPr>
+          <w:lang w:val="en-US"/>
+        </w:rPr>
+      </w:pPr>
+      <w:r>
+        <w:rPr>
+          <w:lang w:val="en-US"/>
+        </w:rPr>
+        <w:t>Main Building: Allows for special abilities and some general upgrades.</w:t>
+      </w:r>
+    </w:p>
+    <w:p>
+      <w:pPr>
+        <w:pStyle w:val="ListParagraph"/>
+        <w:numPr>
+          <w:ilvl w:val="0"/>
+          <w:numId w:val="3"/>
+        </w:numPr>
+        <w:rPr>
+          <w:lang w:val="en-US"/>
+        </w:rPr>
+      </w:pPr>
+      <w:r>
+        <w:rPr>
+          <w:lang w:val="en-US"/>
+        </w:rPr>
+        <w:t>Supplies Silo: Allows for storing supplies.</w:t>
+      </w:r>
+    </w:p>
+    <w:p>
+      <w:pPr>
+        <w:pStyle w:val="ListParagraph"/>
+        <w:numPr>
+          <w:ilvl w:val="0"/>
+          <w:numId w:val="3"/>
+        </w:numPr>
+        <w:rPr>
+          <w:lang w:val="en-US"/>
+        </w:rPr>
+      </w:pPr>
+      <w:r>
+        <w:rPr>
+          <w:lang w:val="en-US"/>
+        </w:rPr>
+        <w:t>Barracks: Allows to recruit infantry.</w:t>
+      </w:r>
+    </w:p>
+    <w:p>
+      <w:pPr>
+        <w:pStyle w:val="ListParagraph"/>
+        <w:numPr>
+          <w:ilvl w:val="0"/>
+          <w:numId w:val="3"/>
+        </w:numPr>
+        <w:rPr>
+          <w:lang w:val="en-US"/>
+        </w:rPr>
+      </w:pPr>
+      <w:r>
+        <w:rPr>
+          <w:lang w:val="en-US"/>
+        </w:rPr>
+        <w:t>Tanks Assembly: Allows to recruit Tanks. Allows to recruit the Mech infantry from the Barracks.</w:t>
+      </w:r>
+    </w:p>
+    <w:p>
+      <w:pPr>
+        <w:pStyle w:val="ListParagraph"/>
+        <w:numPr>
+          <w:ilvl w:val="0"/>
+          <w:numId w:val="3"/>
+        </w:numPr>
+        <w:rPr>
+          <w:lang w:val="en-US"/>
+        </w:rPr>
+      </w:pPr>
+      <w:r>
+        <w:rPr>
+          <w:lang w:val="en-US"/>
+        </w:rPr>
+        <w:t>Shipyard: Allows to recruit arial units.</w:t>
+      </w:r>
+    </w:p>
+    <w:p>
+      <w:pPr>
+        <w:pStyle w:val="ListParagraph"/>
+        <w:numPr>
+          <w:ilvl w:val="0"/>
+          <w:numId w:val="3"/>
+        </w:numPr>
+        <w:rPr>
+          <w:lang w:val="en-US"/>
+        </w:rPr>
+      </w:pPr>
+      <w:r>
+        <w:rPr>
+          <w:lang w:val="en-US"/>
+        </w:rPr>
+        <w:t xml:space="preserve">Advanced Engines Lab: Allows for “Helicopter” like flying – allowing the </w:t>
+      </w:r>
+      <w:r>
+        <w:rPr>
+          <w:lang w:val="en-US"/>
+        </w:rPr>
+        <w:t>Heavy Scouting Ship</w:t>
+      </w:r>
+      <w:r>
+        <w:rPr>
+          <w:lang w:val="en-US"/>
+        </w:rPr>
+        <w:t xml:space="preserve"> and arial units.</w:t>
+      </w:r>
+    </w:p>
+    <w:p>
+      <w:pPr>
+        <w:rPr>
+          <w:lang w:val="en-US"/>
+        </w:rPr>
+      </w:pPr>
+    </w:p>
+    <w:p>
+      <w:pPr>
+        <w:rPr>
+          <w:lang w:val="en-US"/>
+        </w:rPr>
+      </w:pPr>
       <w:r>
         <w:rPr>
           <w:lang w:val="en-US"/>
@@ -123,120 +292,46 @@
     </w:p>
     <w:p>
       <w:pPr>
-        <w:rPr>
-          <w:lang w:val="en-US"/>
-        </w:rPr>
-      </w:pPr>
-      <w:r>
-        <w:rPr>
-          <w:lang w:val="en-US"/>
-        </w:rPr>
-        <w:t>Either Human or Robotic</w:t>
-      </w:r>
-      <w:r>
-        <w:rPr>
-          <w:lang w:val="en-US"/>
-        </w:rPr>
-        <w:t xml:space="preserve"> (be open minded for cyborgs and robots or drones/support robots)</w:t>
-      </w:r>
-    </w:p>
-    <w:p>
-      <w:pPr>
-        <w:rPr>
-          <w:lang w:val="en-US"/>
-        </w:rPr>
-      </w:pPr>
-      <w:r>
-        <w:rPr>
-          <w:lang w:val="en-US"/>
-        </w:rPr>
-        <w:t xml:space="preserve"> - Medic</w:t>
-      </w:r>
-      <w:r>
-        <w:rPr>
-          <w:lang w:val="en-US"/>
-        </w:rPr>
-        <w:t xml:space="preserve"> with Rifle</w:t>
-      </w:r>
-    </w:p>
-    <w:p>
-      <w:pPr>
-        <w:rPr>
-          <w:lang w:val="en-US"/>
-        </w:rPr>
-      </w:pPr>
-      <w:r>
-        <w:rPr>
-          <w:lang w:val="en-US"/>
-        </w:rPr>
-        <w:t xml:space="preserve"> - Engineer</w:t>
-      </w:r>
-      <w:r>
-        <w:rPr>
-          <w:lang w:val="en-US"/>
-        </w:rPr>
-        <w:t>(?)</w:t>
-      </w:r>
-    </w:p>
-    <w:p>
-      <w:pPr>
-        <w:rPr>
-          <w:lang w:val="en-US"/>
-        </w:rPr>
-      </w:pPr>
-      <w:r>
-        <w:rPr>
-          <w:lang w:val="en-US"/>
-        </w:rPr>
-        <w:t xml:space="preserve"> - Sniper / Long Range / Suppressive Fire</w:t>
-      </w:r>
-    </w:p>
-    <w:p>
-      <w:pPr>
-        <w:rPr>
-          <w:lang w:val="en-US"/>
-        </w:rPr>
-      </w:pPr>
-      <w:r>
-        <w:rPr>
-          <w:lang w:val="en-US"/>
-        </w:rPr>
-        <w:t xml:space="preserve"> - </w:t>
-      </w:r>
-      <w:r>
-        <w:rPr>
-          <w:lang w:val="en-US"/>
-        </w:rPr>
-        <w:t>Support</w:t>
-      </w:r>
-    </w:p>
-    <w:p>
-      <w:pPr>
-        <w:rPr>
-          <w:lang w:val="en-US"/>
-        </w:rPr>
-      </w:pPr>
-      <w:r>
-        <w:rPr>
-          <w:lang w:val="en-US"/>
-        </w:rPr>
-        <w:t xml:space="preserve"> - Another infantry unit</w:t>
-      </w:r>
-    </w:p>
-    <w:p>
-      <w:pPr>
-        <w:tabs>
-          <w:tab w:val="left" w:pos="4692"/>
-        </w:tabs>
-        <w:rPr>
-          <w:lang w:val="en-US"/>
-        </w:rPr>
-      </w:pPr>
-      <w:r>
-        <w:rPr>
-          <w:lang w:val="en-US"/>
-        </w:rPr>
-        <w:t xml:space="preserve"> - Light Scout Vehicle (space for 4 infantry) (costs 6 space)</w:t>
+        <w:ind w:firstLine="720"/>
+        <w:rPr>
+          <w:lang w:val="en-US"/>
+        </w:rPr>
+      </w:pPr>
+      <w:r>
+        <w:rPr>
+          <w:lang w:val="en-US"/>
+        </w:rPr>
+        <w:t xml:space="preserve">- Choice of Unit: Light infantry (Spec Ops), </w:t>
+      </w:r>
+      <w:r>
+        <w:rPr>
+          <w:lang w:val="en-US"/>
+        </w:rPr>
+        <w:t>Mech</w:t>
+      </w:r>
+      <w:r>
+        <w:rPr>
+          <w:lang w:val="en-US"/>
+        </w:rPr>
+        <w:t xml:space="preserve"> Infantry, and </w:t>
+      </w:r>
+      <w:r>
+        <w:rPr>
+          <w:lang w:val="en-US"/>
+        </w:rPr>
+        <w:t xml:space="preserve">Arial </w:t>
+      </w:r>
+      <w:r>
+        <w:rPr>
+          <w:lang w:val="en-US"/>
+        </w:rPr>
+        <w:t xml:space="preserve">(flying). Theoretically to hold a </w:t>
+      </w:r>
+      <w:r>
+        <w:rPr>
+          <w:lang w:val="en-US"/>
+        </w:rPr>
+        <w:t>full Robot/Cyborg option</w:t>
       </w:r>
       <w:r>
         <w:rPr>
@@ -247,6 +342,165 @@
     </w:p>
     <w:p>
       <w:pPr>
+        <w:ind w:firstLine="720"/>
+        <w:rPr>
+          <w:lang w:val="en-US"/>
+        </w:rPr>
+      </w:pPr>
+      <w:r>
+        <w:rPr>
+          <w:lang w:val="en-US"/>
+        </w:rPr>
+        <w:t>- Choice of Main Weapon: Rifle (overall ok-good at all), Sniper (lower fire rate high damage, weak on some defenses) and Heavy Gunner (low accuracy, high damage and fire rate).</w:t>
+      </w:r>
+    </w:p>
+    <w:p>
+      <w:pPr>
+        <w:ind w:firstLine="720"/>
+        <w:rPr>
+          <w:lang w:val="en-US"/>
+        </w:rPr>
+      </w:pPr>
+      <w:r>
+        <w:rPr>
+          <w:lang w:val="en-US"/>
+        </w:rPr>
+        <w:t>- Secondary Role: Medic, Repair, Melee (Silent?), Officer (nearby infantry gets some bonuses) and shoulder mounter weapon (an extra turret weapon).</w:t>
+      </w:r>
+    </w:p>
+    <w:p>
+      <w:pPr>
+        <w:rPr>
+          <w:lang w:val="en-US"/>
+        </w:rPr>
+      </w:pPr>
+    </w:p>
+    <w:p>
+      <w:pPr>
+        <w:rPr>
+          <w:lang w:val="en-US"/>
+        </w:rPr>
+      </w:pPr>
+      <w:r>
+        <w:rPr>
+          <w:lang w:val="en-US"/>
+        </w:rPr>
+        <w:t xml:space="preserve">Build screen should have units and slots with number for each pick. On the custom infantry tab (from the barracks) it should be possible to pick a </w:t>
+      </w:r>
+      <w:r>
+        <w:rPr>
+          <w:lang w:val="en-US"/>
+        </w:rPr>
+        <w:t>number and</w:t>
+      </w:r>
+      <w:r>
+        <w:rPr>
+          <w:lang w:val="en-US"/>
+        </w:rPr>
+        <w:t xml:space="preserve"> choose among the categories. </w:t>
+      </w:r>
+    </w:p>
+    <w:p>
+      <w:pPr>
+        <w:ind w:firstLine="720"/>
+        <w:rPr>
+          <w:lang w:val="en-US"/>
+        </w:rPr>
+      </w:pPr>
+    </w:p>
+    <w:p>
+      <w:pPr>
+        <w:rPr>
+          <w:lang w:val="en-US"/>
+        </w:rPr>
+      </w:pPr>
+      <w:r>
+        <w:rPr>
+          <w:lang w:val="en-US"/>
+        </w:rPr>
+        <w:t xml:space="preserve">Upgrades: </w:t>
+      </w:r>
+    </w:p>
+    <w:p>
+      <w:pPr>
+        <w:pStyle w:val="ListParagraph"/>
+        <w:numPr>
+          <w:ilvl w:val="0"/>
+          <w:numId w:val="2"/>
+        </w:numPr>
+        <w:rPr>
+          <w:lang w:val="en-US"/>
+        </w:rPr>
+      </w:pPr>
+      <w:r>
+        <w:rPr>
+          <w:lang w:val="en-US"/>
+        </w:rPr>
+        <w:t>Camouflage for Spec Ops</w:t>
+      </w:r>
+    </w:p>
+    <w:p>
+      <w:pPr>
+        <w:pStyle w:val="ListParagraph"/>
+        <w:numPr>
+          <w:ilvl w:val="0"/>
+          <w:numId w:val="2"/>
+        </w:numPr>
+        <w:rPr>
+          <w:lang w:val="en-US"/>
+        </w:rPr>
+      </w:pPr>
+      <w:r>
+        <w:rPr>
+          <w:lang w:val="en-US"/>
+        </w:rPr>
+        <w:t>Extra Armor for all Infantry types</w:t>
+      </w:r>
+    </w:p>
+    <w:p>
+      <w:pPr>
+        <w:pStyle w:val="ListParagraph"/>
+        <w:numPr>
+          <w:ilvl w:val="0"/>
+          <w:numId w:val="2"/>
+        </w:numPr>
+        <w:rPr>
+          <w:lang w:val="en-US"/>
+        </w:rPr>
+      </w:pPr>
+      <w:r>
+        <w:rPr>
+          <w:lang w:val="en-US"/>
+        </w:rPr>
+        <w:t>Small Shield for Mech Infantry (maybe Arial as well?)</w:t>
+      </w:r>
+    </w:p>
+    <w:p>
+      <w:pPr>
+        <w:pStyle w:val="ListParagraph"/>
+        <w:numPr>
+          <w:ilvl w:val="0"/>
+          <w:numId w:val="2"/>
+        </w:numPr>
+        <w:rPr>
+          <w:lang w:val="en-US"/>
+        </w:rPr>
+      </w:pPr>
+      <w:r>
+        <w:rPr>
+          <w:lang w:val="en-US"/>
+        </w:rPr>
+        <w:t xml:space="preserve">Skeletal Armor – reduce weight penalty and increase melee attack </w:t>
+      </w:r>
+      <w:r>
+        <w:rPr>
+          <w:lang w:val="en-US"/>
+        </w:rPr>
+        <w:t>for all Infantry types</w:t>
+      </w:r>
+    </w:p>
+    <w:p>
+      <w:pPr>
         <w:rPr>
           <w:lang w:val="en-US"/>
         </w:rPr>
@@ -280,6 +534,24 @@
         <w:rPr>
           <w:lang w:val="en-US"/>
         </w:rPr>
+        <w:t>Scout Vehicle with a Mini Laser (space for 4 infantry) (costs 6 space).</w:t>
+      </w:r>
+    </w:p>
+    <w:p>
+      <w:pPr>
+        <w:pStyle w:val="ListParagraph"/>
+        <w:numPr>
+          <w:ilvl w:val="0"/>
+          <w:numId w:val="1"/>
+        </w:numPr>
+        <w:rPr>
+          <w:lang w:val="en-US"/>
+        </w:rPr>
+      </w:pPr>
+      <w:r>
+        <w:rPr>
+          <w:lang w:val="en-US"/>
+        </w:rPr>
         <w:t>APC with Mini Laser and a regular turret (space for 4 infantry) (costs 8 space)</w:t>
       </w:r>
     </w:p>
@@ -347,6 +619,33 @@
     </w:p>
     <w:p>
       <w:pPr>
+        <w:rPr>
+          <w:lang w:val="en-US"/>
+        </w:rPr>
+      </w:pPr>
+      <w:r>
+        <w:rPr>
+          <w:lang w:val="en-US"/>
+        </w:rPr>
+        <w:t>“</w:t>
+      </w:r>
+      <w:proofErr w:type="spellStart"/>
+      <w:r>
+        <w:rPr>
+          <w:lang w:val="en-US"/>
+        </w:rPr>
+        <w:t>Helicpoter</w:t>
+      </w:r>
+      <w:proofErr w:type="spellEnd"/>
+      <w:r>
+        <w:rPr>
+          <w:lang w:val="en-US"/>
+        </w:rPr>
+        <w:t>” based units should have the option to “Fly Low” to reduce Anti Air attacks and detection, but allows ground attacks.</w:t>
+      </w:r>
+    </w:p>
+    <w:p>
+      <w:pPr>
         <w:pStyle w:val="ListParagraph"/>
         <w:numPr>
           <w:ilvl w:val="0"/>
@@ -416,11 +715,19 @@
           <w:lang w:val="en-US"/>
         </w:rPr>
       </w:pPr>
-      <w:r>
-        <w:rPr>
-          <w:lang w:val="en-US"/>
-        </w:rPr>
-        <w:t>Muli-Role Fighter</w:t>
+      <w:proofErr w:type="spellStart"/>
+      <w:r>
+        <w:rPr>
+          <w:lang w:val="en-US"/>
+        </w:rPr>
+        <w:t>Muli</w:t>
+      </w:r>
+      <w:proofErr w:type="spellEnd"/>
+      <w:r>
+        <w:rPr>
+          <w:lang w:val="en-US"/>
+        </w:rPr>
+        <w:t>-Role Fighter</w:t>
       </w:r>
     </w:p>
     <w:p>
@@ -610,7 +917,6 @@
         <w:rPr>
           <w:lang w:val="en-US"/>
         </w:rPr>
-        <w:lastRenderedPageBreak/>
         <w:t>Arial</w:t>
       </w:r>
     </w:p>
@@ -692,6 +998,26 @@
         <w:rPr>
           <w:lang w:val="en-US"/>
         </w:rPr>
+        <w:t>Both other armies should have anti pheromone weapons. The humans have a tank unit (flamer or other) which can attack pheromones and destroy them. The Symbionts could copy pheromones and misdirect the Insects.</w:t>
+      </w:r>
+    </w:p>
+    <w:p>
+      <w:pPr>
+        <w:rPr>
+          <w:lang w:val="en-US"/>
+        </w:rPr>
+      </w:pPr>
+    </w:p>
+    <w:p>
+      <w:pPr>
+        <w:rPr>
+          <w:lang w:val="en-US"/>
+        </w:rPr>
+      </w:pPr>
+      <w:r>
+        <w:rPr>
+          <w:lang w:val="en-US"/>
+        </w:rPr>
         <w:t xml:space="preserve">Initial Expertise – </w:t>
       </w:r>
     </w:p>
@@ -728,19 +1054,7 @@
         <w:rPr>
           <w:lang w:val="en-US"/>
         </w:rPr>
-        <w:t>C</w:t>
-      </w:r>
-      <w:r>
-        <w:rPr>
-          <w:lang w:val="en-US"/>
-        </w:rPr>
-        <w:t xml:space="preserve">ontrollable </w:t>
-      </w:r>
-      <w:r>
-        <w:rPr>
-          <w:lang w:val="en-US"/>
-        </w:rPr>
-        <w:t>units (heroes)</w:t>
+        <w:t>Controllable units (heroes)</w:t>
       </w:r>
     </w:p>
     <w:p>
@@ -938,15 +1252,15 @@
 <file path=word/numbering.xml><?xml version="1.0" encoding="utf-8"?>
 <w:numbering xmlns:wpc="http://schemas.microsoft.com/office/word/2010/wordprocessingCanvas" xmlns:cx="http://schemas.microsoft.com/office/drawing/2014/chartex" xmlns:cx1="http://schemas.microsoft.com/office/drawing/2015/9/8/chartex" xmlns:cx2="http://schemas.microsoft.com/office/drawing/2015/10/21/chartex" xmlns:cx3="http://schemas.microsoft.com/office/drawing/2016/5/9/chartex" xmlns:cx4="http://schemas.microsoft.com/office/drawing/2016/5/10/chartex" xmlns:cx5="http://schemas.microsoft.com/office/drawing/2016/5/11/chartex" xmlns:cx6="http://schemas.microsoft.com/office/drawing/2016/5/12/chartex" xmlns:cx7="http://schemas.microsoft.com/office/drawing/2016/5/13/chartex" xmlns:cx8="http://schemas.microsoft.com/office/drawing/2016/5/14/chartex" xmlns:mc="http://schemas.openxmlformats.org/markup-compatibility/2006" xmlns:aink="http://schemas.microsoft.com/office/drawing/2016/ink" xmlns:am3d="http://schemas.microsoft.com/office/drawing/2017/model3d" xmlns:o="urn:schemas-microsoft-com:office:office" xmlns:r="http://schemas.openxmlformats.org/officeDocument/2006/relationships" xmlns:m="http://schemas.openxmlformats.org/officeDocument/2006/math" xmlns:v="urn:schemas-microsoft-com:vml" xmlns:wp14="http://schemas.microsoft.com/office/word/2010/wordprocessingDrawing" xmlns:wp="http://schemas.openxmlformats.org/drawingml/2006/wordprocessingDrawing" xmlns:w10="urn:schemas-microsoft-com:office:word" xmlns:w="http://schemas.openxmlformats.org/wordprocessingml/2006/main" xmlns:w14="http://schemas.microsoft.com/office/word/2010/wordml" xmlns:w15="http://schemas.microsoft.com/office/word/2012/wordml" xmlns:w16cex="http://schemas.microsoft.com/office/word/2018/wordml/cex" xmlns:w16cid="http://schemas.microsoft.com/office/word/2016/wordml/cid" xmlns:w16="http://schemas.microsoft.com/office/word/2018/wordml" xmlns:w16sdtdh="http://schemas.microsoft.com/office/word/2020/wordml/sdtdatahash" xmlns:w16se="http://schemas.microsoft.com/office/word/2015/wordml/symex" xmlns:wpg="http://schemas.microsoft.com/office/word/2010/wordprocessingGroup" xmlns:wpi="http://schemas.microsoft.com/office/word/2010/wordprocessingInk" xmlns:wne="http://schemas.microsoft.com/office/word/2006/wordml" xmlns:wps="http://schemas.microsoft.com/office/word/2010/wordprocessingShape" mc:Ignorable="w14 w15 w16se w16cid w16 w16cex w16sdtdh wp14">
   <w:abstractNum w:abstractNumId="0" w15:restartNumberingAfterBreak="0">
-    <w:nsid w:val="7B6B787C"/>
+    <w:nsid w:val="263D3489"/>
     <w:multiLevelType w:val="hybridMultilevel"/>
-    <w:tmpl w:val="8D800684"/>
-    <w:lvl w:ilvl="0" w:tplc="3440E186">
+    <w:tmpl w:val="5E1CF208"/>
+    <w:lvl w:ilvl="0" w:tplc="06A2EF50">
       <w:numFmt w:val="bullet"/>
       <w:lvlText w:val="-"/>
       <w:lvlJc w:val="left"/>
       <w:pPr>
-        <w:ind w:left="420" w:hanging="360"/>
+        <w:ind w:left="720" w:hanging="360"/>
       </w:pPr>
       <w:rPr>
         <w:rFonts w:ascii="Arial" w:eastAsiaTheme="minorHAnsi" w:hAnsi="Arial" w:cs="Arial" w:hint="default"/>
@@ -958,7 +1272,7 @@
       <w:lvlText w:val="o"/>
       <w:lvlJc w:val="left"/>
       <w:pPr>
-        <w:ind w:left="1140" w:hanging="360"/>
+        <w:ind w:left="1440" w:hanging="360"/>
       </w:pPr>
       <w:rPr>
         <w:rFonts w:ascii="Courier New" w:hAnsi="Courier New" w:cs="Courier New" w:hint="default"/>
@@ -970,7 +1284,7 @@
       <w:lvlText w:val=""/>
       <w:lvlJc w:val="left"/>
       <w:pPr>
-        <w:ind w:left="1860" w:hanging="360"/>
+        <w:ind w:left="2160" w:hanging="360"/>
       </w:pPr>
       <w:rPr>
         <w:rFonts w:ascii="Wingdings" w:hAnsi="Wingdings" w:hint="default"/>
@@ -982,7 +1296,7 @@
       <w:lvlText w:val=""/>
       <w:lvlJc w:val="left"/>
       <w:pPr>
-        <w:ind w:left="2580" w:hanging="360"/>
+        <w:ind w:left="2880" w:hanging="360"/>
       </w:pPr>
       <w:rPr>
         <w:rFonts w:ascii="Symbol" w:hAnsi="Symbol" w:hint="default"/>
@@ -994,7 +1308,7 @@
       <w:lvlText w:val="o"/>
       <w:lvlJc w:val="left"/>
       <w:pPr>
-        <w:ind w:left="3300" w:hanging="360"/>
+        <w:ind w:left="3600" w:hanging="360"/>
       </w:pPr>
       <w:rPr>
         <w:rFonts w:ascii="Courier New" w:hAnsi="Courier New" w:cs="Courier New" w:hint="default"/>
@@ -1006,7 +1320,7 @@
       <w:lvlText w:val=""/>
       <w:lvlJc w:val="left"/>
       <w:pPr>
-        <w:ind w:left="4020" w:hanging="360"/>
+        <w:ind w:left="4320" w:hanging="360"/>
       </w:pPr>
       <w:rPr>
         <w:rFonts w:ascii="Wingdings" w:hAnsi="Wingdings" w:hint="default"/>
@@ -1018,7 +1332,7 @@
       <w:lvlText w:val=""/>
       <w:lvlJc w:val="left"/>
       <w:pPr>
-        <w:ind w:left="4740" w:hanging="360"/>
+        <w:ind w:left="5040" w:hanging="360"/>
       </w:pPr>
       <w:rPr>
         <w:rFonts w:ascii="Symbol" w:hAnsi="Symbol" w:hint="default"/>
@@ -1030,7 +1344,7 @@
       <w:lvlText w:val="o"/>
       <w:lvlJc w:val="left"/>
       <w:pPr>
-        <w:ind w:left="5460" w:hanging="360"/>
+        <w:ind w:left="5760" w:hanging="360"/>
       </w:pPr>
       <w:rPr>
         <w:rFonts w:ascii="Courier New" w:hAnsi="Courier New" w:cs="Courier New" w:hint="default"/>
@@ -1042,6 +1356,230 @@
       <w:lvlText w:val=""/>
       <w:lvlJc w:val="left"/>
       <w:pPr>
+        <w:ind w:left="6480" w:hanging="360"/>
+      </w:pPr>
+      <w:rPr>
+        <w:rFonts w:ascii="Wingdings" w:hAnsi="Wingdings" w:hint="default"/>
+      </w:rPr>
+    </w:lvl>
+  </w:abstractNum>
+  <w:abstractNum w:abstractNumId="1" w15:restartNumberingAfterBreak="0">
+    <w:nsid w:val="33BA1F13"/>
+    <w:multiLevelType w:val="hybridMultilevel"/>
+    <w:tmpl w:val="22B0FFBC"/>
+    <w:lvl w:ilvl="0" w:tplc="FD8473E8">
+      <w:numFmt w:val="bullet"/>
+      <w:lvlText w:val="-"/>
+      <w:lvlJc w:val="left"/>
+      <w:pPr>
+        <w:ind w:left="1080" w:hanging="360"/>
+      </w:pPr>
+      <w:rPr>
+        <w:rFonts w:ascii="Arial" w:eastAsiaTheme="minorHAnsi" w:hAnsi="Arial" w:cs="Arial" w:hint="default"/>
+      </w:rPr>
+    </w:lvl>
+    <w:lvl w:ilvl="1" w:tplc="20000003" w:tentative="1">
+      <w:start w:val="1"/>
+      <w:numFmt w:val="bullet"/>
+      <w:lvlText w:val="o"/>
+      <w:lvlJc w:val="left"/>
+      <w:pPr>
+        <w:ind w:left="1800" w:hanging="360"/>
+      </w:pPr>
+      <w:rPr>
+        <w:rFonts w:ascii="Courier New" w:hAnsi="Courier New" w:cs="Courier New" w:hint="default"/>
+      </w:rPr>
+    </w:lvl>
+    <w:lvl w:ilvl="2" w:tplc="20000005" w:tentative="1">
+      <w:start w:val="1"/>
+      <w:numFmt w:val="bullet"/>
+      <w:lvlText w:val=""/>
+      <w:lvlJc w:val="left"/>
+      <w:pPr>
+        <w:ind w:left="2520" w:hanging="360"/>
+      </w:pPr>
+      <w:rPr>
+        <w:rFonts w:ascii="Wingdings" w:hAnsi="Wingdings" w:hint="default"/>
+      </w:rPr>
+    </w:lvl>
+    <w:lvl w:ilvl="3" w:tplc="20000001" w:tentative="1">
+      <w:start w:val="1"/>
+      <w:numFmt w:val="bullet"/>
+      <w:lvlText w:val=""/>
+      <w:lvlJc w:val="left"/>
+      <w:pPr>
+        <w:ind w:left="3240" w:hanging="360"/>
+      </w:pPr>
+      <w:rPr>
+        <w:rFonts w:ascii="Symbol" w:hAnsi="Symbol" w:hint="default"/>
+      </w:rPr>
+    </w:lvl>
+    <w:lvl w:ilvl="4" w:tplc="20000003" w:tentative="1">
+      <w:start w:val="1"/>
+      <w:numFmt w:val="bullet"/>
+      <w:lvlText w:val="o"/>
+      <w:lvlJc w:val="left"/>
+      <w:pPr>
+        <w:ind w:left="3960" w:hanging="360"/>
+      </w:pPr>
+      <w:rPr>
+        <w:rFonts w:ascii="Courier New" w:hAnsi="Courier New" w:cs="Courier New" w:hint="default"/>
+      </w:rPr>
+    </w:lvl>
+    <w:lvl w:ilvl="5" w:tplc="20000005" w:tentative="1">
+      <w:start w:val="1"/>
+      <w:numFmt w:val="bullet"/>
+      <w:lvlText w:val=""/>
+      <w:lvlJc w:val="left"/>
+      <w:pPr>
+        <w:ind w:left="4680" w:hanging="360"/>
+      </w:pPr>
+      <w:rPr>
+        <w:rFonts w:ascii="Wingdings" w:hAnsi="Wingdings" w:hint="default"/>
+      </w:rPr>
+    </w:lvl>
+    <w:lvl w:ilvl="6" w:tplc="20000001" w:tentative="1">
+      <w:start w:val="1"/>
+      <w:numFmt w:val="bullet"/>
+      <w:lvlText w:val=""/>
+      <w:lvlJc w:val="left"/>
+      <w:pPr>
+        <w:ind w:left="5400" w:hanging="360"/>
+      </w:pPr>
+      <w:rPr>
+        <w:rFonts w:ascii="Symbol" w:hAnsi="Symbol" w:hint="default"/>
+      </w:rPr>
+    </w:lvl>
+    <w:lvl w:ilvl="7" w:tplc="20000003" w:tentative="1">
+      <w:start w:val="1"/>
+      <w:numFmt w:val="bullet"/>
+      <w:lvlText w:val="o"/>
+      <w:lvlJc w:val="left"/>
+      <w:pPr>
+        <w:ind w:left="6120" w:hanging="360"/>
+      </w:pPr>
+      <w:rPr>
+        <w:rFonts w:ascii="Courier New" w:hAnsi="Courier New" w:cs="Courier New" w:hint="default"/>
+      </w:rPr>
+    </w:lvl>
+    <w:lvl w:ilvl="8" w:tplc="20000005" w:tentative="1">
+      <w:start w:val="1"/>
+      <w:numFmt w:val="bullet"/>
+      <w:lvlText w:val=""/>
+      <w:lvlJc w:val="left"/>
+      <w:pPr>
+        <w:ind w:left="6840" w:hanging="360"/>
+      </w:pPr>
+      <w:rPr>
+        <w:rFonts w:ascii="Wingdings" w:hAnsi="Wingdings" w:hint="default"/>
+      </w:rPr>
+    </w:lvl>
+  </w:abstractNum>
+  <w:abstractNum w:abstractNumId="2" w15:restartNumberingAfterBreak="0">
+    <w:nsid w:val="7B6B787C"/>
+    <w:multiLevelType w:val="hybridMultilevel"/>
+    <w:tmpl w:val="8D800684"/>
+    <w:lvl w:ilvl="0" w:tplc="3440E186">
+      <w:numFmt w:val="bullet"/>
+      <w:lvlText w:val="-"/>
+      <w:lvlJc w:val="left"/>
+      <w:pPr>
+        <w:ind w:left="420" w:hanging="360"/>
+      </w:pPr>
+      <w:rPr>
+        <w:rFonts w:ascii="Arial" w:eastAsiaTheme="minorHAnsi" w:hAnsi="Arial" w:cs="Arial" w:hint="default"/>
+      </w:rPr>
+    </w:lvl>
+    <w:lvl w:ilvl="1" w:tplc="20000003" w:tentative="1">
+      <w:start w:val="1"/>
+      <w:numFmt w:val="bullet"/>
+      <w:lvlText w:val="o"/>
+      <w:lvlJc w:val="left"/>
+      <w:pPr>
+        <w:ind w:left="1140" w:hanging="360"/>
+      </w:pPr>
+      <w:rPr>
+        <w:rFonts w:ascii="Courier New" w:hAnsi="Courier New" w:cs="Courier New" w:hint="default"/>
+      </w:rPr>
+    </w:lvl>
+    <w:lvl w:ilvl="2" w:tplc="20000005" w:tentative="1">
+      <w:start w:val="1"/>
+      <w:numFmt w:val="bullet"/>
+      <w:lvlText w:val=""/>
+      <w:lvlJc w:val="left"/>
+      <w:pPr>
+        <w:ind w:left="1860" w:hanging="360"/>
+      </w:pPr>
+      <w:rPr>
+        <w:rFonts w:ascii="Wingdings" w:hAnsi="Wingdings" w:hint="default"/>
+      </w:rPr>
+    </w:lvl>
+    <w:lvl w:ilvl="3" w:tplc="20000001" w:tentative="1">
+      <w:start w:val="1"/>
+      <w:numFmt w:val="bullet"/>
+      <w:lvlText w:val=""/>
+      <w:lvlJc w:val="left"/>
+      <w:pPr>
+        <w:ind w:left="2580" w:hanging="360"/>
+      </w:pPr>
+      <w:rPr>
+        <w:rFonts w:ascii="Symbol" w:hAnsi="Symbol" w:hint="default"/>
+      </w:rPr>
+    </w:lvl>
+    <w:lvl w:ilvl="4" w:tplc="20000003" w:tentative="1">
+      <w:start w:val="1"/>
+      <w:numFmt w:val="bullet"/>
+      <w:lvlText w:val="o"/>
+      <w:lvlJc w:val="left"/>
+      <w:pPr>
+        <w:ind w:left="3300" w:hanging="360"/>
+      </w:pPr>
+      <w:rPr>
+        <w:rFonts w:ascii="Courier New" w:hAnsi="Courier New" w:cs="Courier New" w:hint="default"/>
+      </w:rPr>
+    </w:lvl>
+    <w:lvl w:ilvl="5" w:tplc="20000005" w:tentative="1">
+      <w:start w:val="1"/>
+      <w:numFmt w:val="bullet"/>
+      <w:lvlText w:val=""/>
+      <w:lvlJc w:val="left"/>
+      <w:pPr>
+        <w:ind w:left="4020" w:hanging="360"/>
+      </w:pPr>
+      <w:rPr>
+        <w:rFonts w:ascii="Wingdings" w:hAnsi="Wingdings" w:hint="default"/>
+      </w:rPr>
+    </w:lvl>
+    <w:lvl w:ilvl="6" w:tplc="20000001" w:tentative="1">
+      <w:start w:val="1"/>
+      <w:numFmt w:val="bullet"/>
+      <w:lvlText w:val=""/>
+      <w:lvlJc w:val="left"/>
+      <w:pPr>
+        <w:ind w:left="4740" w:hanging="360"/>
+      </w:pPr>
+      <w:rPr>
+        <w:rFonts w:ascii="Symbol" w:hAnsi="Symbol" w:hint="default"/>
+      </w:rPr>
+    </w:lvl>
+    <w:lvl w:ilvl="7" w:tplc="20000003" w:tentative="1">
+      <w:start w:val="1"/>
+      <w:numFmt w:val="bullet"/>
+      <w:lvlText w:val="o"/>
+      <w:lvlJc w:val="left"/>
+      <w:pPr>
+        <w:ind w:left="5460" w:hanging="360"/>
+      </w:pPr>
+      <w:rPr>
+        <w:rFonts w:ascii="Courier New" w:hAnsi="Courier New" w:cs="Courier New" w:hint="default"/>
+      </w:rPr>
+    </w:lvl>
+    <w:lvl w:ilvl="8" w:tplc="20000005" w:tentative="1">
+      <w:start w:val="1"/>
+      <w:numFmt w:val="bullet"/>
+      <w:lvlText w:val=""/>
+      <w:lvlJc w:val="left"/>
+      <w:pPr>
         <w:ind w:left="6180" w:hanging="360"/>
       </w:pPr>
       <w:rPr>
@@ -1050,7 +1588,13 @@
     </w:lvl>
   </w:abstractNum>
   <w:num w:numId="1">
+    <w:abstractNumId w:val="2"/>
+  </w:num>
+  <w:num w:numId="2">
     <w:abstractNumId w:val="0"/>
+  </w:num>
+  <w:num w:numId="3">
+    <w:abstractNumId w:val="1"/>
   </w:num>
 </w:numbering>
 </file>

</xml_diff>

<commit_message>
check build time bug when building barracks. fix upgrade displayed image
</commit_message>
<xml_diff>
--- a/Factions General Ideas.docx
+++ b/Factions General Ideas.docx
@@ -72,35 +72,7 @@
         <w:rPr>
           <w:lang w:val="en-US"/>
         </w:rPr>
-        <w:t xml:space="preserve">Symbionts – Escaping from the mighty </w:t>
-      </w:r>
-      <w:proofErr w:type="spellStart"/>
-      <w:r>
-        <w:rPr>
-          <w:lang w:val="en-US"/>
-        </w:rPr>
-        <w:t>Epiri</w:t>
-      </w:r>
-      <w:proofErr w:type="spellEnd"/>
-      <w:r>
-        <w:rPr>
-          <w:lang w:val="en-US"/>
-        </w:rPr>
-        <w:t xml:space="preserve"> (different superior race) and on the verge of extinction, both races had to go radical and join forces with their mortal enemies. One is technological and fragile, while the other is savage and parasitic. While able to create some original units, they shine when it </w:t>
-      </w:r>
-      <w:proofErr w:type="spellStart"/>
-      <w:r>
-        <w:rPr>
-          <w:lang w:val="en-US"/>
-        </w:rPr>
-        <w:t>come</w:t>
-      </w:r>
-      <w:proofErr w:type="spellEnd"/>
-      <w:r>
-        <w:rPr>
-          <w:lang w:val="en-US"/>
-        </w:rPr>
-        <w:t xml:space="preserve"> to exploiting the enemy, using it as host for breeding and stealing its technology. The newly nomadic alliance is not using building, but rather a very mobile and stealthy army. The do hold a single planet as a core base, and use their superior teleportation to reach it and to move on the battlefield.</w:t>
+        <w:t>Symbionts – Escaping from the mighty Epiri (different superior race) and on the verge of extinction, both races had to go radical and join forces with their mortal enemies. One is technological and fragile, while the other is savage and parasitic. While able to create some original units, they shine when it come to exploiting the enemy, using it as host for breeding and stealing its technology. The newly nomadic alliance is not using building, but rather a very mobile and stealthy army. The do hold a single planet as a core base, and use their superior teleportation to reach it and to move on the battlefield.</w:t>
       </w:r>
     </w:p>
     <w:p>
@@ -255,8 +227,429 @@
         <w:rPr>
           <w:lang w:val="en-US"/>
         </w:rPr>
-        <w:t xml:space="preserve">Advanced Engines Lab: Allows for “Helicopter” like flying – allowing the </w:t>
-      </w:r>
+        <w:t>Advanced Engines Lab: Allows for “Helicopter” like flying – allowing the Heavy Scouting Ship and arial units.</w:t>
+      </w:r>
+    </w:p>
+    <w:p>
+      <w:pPr>
+        <w:rPr>
+          <w:lang w:val="en-US"/>
+        </w:rPr>
+      </w:pPr>
+    </w:p>
+    <w:p>
+      <w:pPr>
+        <w:rPr>
+          <w:lang w:val="en-US"/>
+        </w:rPr>
+      </w:pPr>
+      <w:r>
+        <w:rPr>
+          <w:lang w:val="en-US"/>
+        </w:rPr>
+        <w:t>Infantry:</w:t>
+      </w:r>
+    </w:p>
+    <w:p>
+      <w:pPr>
+        <w:ind w:firstLine="720"/>
+        <w:rPr>
+          <w:lang w:val="en-US"/>
+        </w:rPr>
+      </w:pPr>
+      <w:r>
+        <w:rPr>
+          <w:lang w:val="en-US"/>
+        </w:rPr>
+        <w:t xml:space="preserve">- Choice of Unit: Light infantry (Spec Ops), </w:t>
+      </w:r>
+      <w:r>
+        <w:rPr>
+          <w:lang w:val="en-US"/>
+        </w:rPr>
+        <w:t>Mech</w:t>
+      </w:r>
+      <w:r>
+        <w:rPr>
+          <w:lang w:val="en-US"/>
+        </w:rPr>
+        <w:t xml:space="preserve"> Infantry, and </w:t>
+      </w:r>
+      <w:r>
+        <w:rPr>
+          <w:lang w:val="en-US"/>
+        </w:rPr>
+        <w:t xml:space="preserve">Arial </w:t>
+      </w:r>
+      <w:r>
+        <w:rPr>
+          <w:lang w:val="en-US"/>
+        </w:rPr>
+        <w:t xml:space="preserve">(flying). Theoretically to hold a </w:t>
+      </w:r>
+      <w:r>
+        <w:rPr>
+          <w:lang w:val="en-US"/>
+        </w:rPr>
+        <w:t>full Robot/Cyborg option</w:t>
+      </w:r>
+      <w:r>
+        <w:rPr>
+          <w:lang w:val="en-US"/>
+        </w:rPr>
+        <w:t>.</w:t>
+      </w:r>
+    </w:p>
+    <w:p>
+      <w:pPr>
+        <w:ind w:firstLine="720"/>
+        <w:rPr>
+          <w:lang w:val="en-US"/>
+        </w:rPr>
+      </w:pPr>
+      <w:r>
+        <w:rPr>
+          <w:lang w:val="en-US"/>
+        </w:rPr>
+        <w:t>- Choice of Main Weapon: Rifle (overall ok-good at all), Sniper (lower fire rate high damage, weak on some defenses) and Heavy Gunner (low accuracy, high damage and fire rate).</w:t>
+      </w:r>
+    </w:p>
+    <w:p>
+      <w:pPr>
+        <w:ind w:firstLine="720"/>
+        <w:rPr>
+          <w:lang w:val="en-US"/>
+        </w:rPr>
+      </w:pPr>
+      <w:r>
+        <w:rPr>
+          <w:lang w:val="en-US"/>
+        </w:rPr>
+        <w:t>- Secondary Role: Medic, Repair, Melee (Silent?), Officer (nearby infantry gets some bonuses) and shoulder mounter weapon (an extra turret weapon).</w:t>
+      </w:r>
+    </w:p>
+    <w:p>
+      <w:pPr>
+        <w:rPr>
+          <w:lang w:val="en-US"/>
+        </w:rPr>
+      </w:pPr>
+    </w:p>
+    <w:p>
+      <w:pPr>
+        <w:rPr>
+          <w:lang w:val="en-US"/>
+        </w:rPr>
+      </w:pPr>
+      <w:r>
+        <w:rPr>
+          <w:lang w:val="en-US"/>
+        </w:rPr>
+        <w:t xml:space="preserve">Build screen should have units and slots with number for each pick. On the custom infantry tab (from the barracks) it should be possible to pick a </w:t>
+      </w:r>
+      <w:r>
+        <w:rPr>
+          <w:lang w:val="en-US"/>
+        </w:rPr>
+        <w:t>number and</w:t>
+      </w:r>
+      <w:r>
+        <w:rPr>
+          <w:lang w:val="en-US"/>
+        </w:rPr>
+        <w:t xml:space="preserve"> choose among the categories. </w:t>
+      </w:r>
+    </w:p>
+    <w:p>
+      <w:pPr>
+        <w:ind w:firstLine="720"/>
+        <w:rPr>
+          <w:lang w:val="en-US"/>
+        </w:rPr>
+      </w:pPr>
+    </w:p>
+    <w:p>
+      <w:pPr>
+        <w:rPr>
+          <w:lang w:val="en-US"/>
+        </w:rPr>
+      </w:pPr>
+      <w:r>
+        <w:rPr>
+          <w:lang w:val="en-US"/>
+        </w:rPr>
+        <w:t xml:space="preserve">Upgrades: </w:t>
+      </w:r>
+    </w:p>
+    <w:p>
+      <w:pPr>
+        <w:pStyle w:val="ListParagraph"/>
+        <w:numPr>
+          <w:ilvl w:val="0"/>
+          <w:numId w:val="2"/>
+        </w:numPr>
+        <w:rPr>
+          <w:lang w:val="en-US"/>
+        </w:rPr>
+      </w:pPr>
+      <w:r>
+        <w:rPr>
+          <w:lang w:val="en-US"/>
+        </w:rPr>
+        <w:t>Camouflage for Spec Ops</w:t>
+      </w:r>
+    </w:p>
+    <w:p>
+      <w:pPr>
+        <w:pStyle w:val="ListParagraph"/>
+        <w:numPr>
+          <w:ilvl w:val="0"/>
+          <w:numId w:val="2"/>
+        </w:numPr>
+        <w:rPr>
+          <w:lang w:val="en-US"/>
+        </w:rPr>
+      </w:pPr>
+      <w:r>
+        <w:rPr>
+          <w:lang w:val="en-US"/>
+        </w:rPr>
+        <w:t>Extra Armor for all Infantry types</w:t>
+      </w:r>
+    </w:p>
+    <w:p>
+      <w:pPr>
+        <w:pStyle w:val="ListParagraph"/>
+        <w:numPr>
+          <w:ilvl w:val="0"/>
+          <w:numId w:val="2"/>
+        </w:numPr>
+        <w:rPr>
+          <w:lang w:val="en-US"/>
+        </w:rPr>
+      </w:pPr>
+      <w:r>
+        <w:rPr>
+          <w:lang w:val="en-US"/>
+        </w:rPr>
+        <w:t>Small Shield for Mech Infantry (maybe Arial as well?)</w:t>
+      </w:r>
+    </w:p>
+    <w:p>
+      <w:pPr>
+        <w:pStyle w:val="ListParagraph"/>
+        <w:numPr>
+          <w:ilvl w:val="0"/>
+          <w:numId w:val="2"/>
+        </w:numPr>
+        <w:rPr>
+          <w:lang w:val="en-US"/>
+        </w:rPr>
+      </w:pPr>
+      <w:r>
+        <w:rPr>
+          <w:lang w:val="en-US"/>
+        </w:rPr>
+        <w:t>Skeletal Armor – reduce weight penalty and increase melee attack for all Infantry types</w:t>
+      </w:r>
+    </w:p>
+    <w:p>
+      <w:pPr>
+        <w:pStyle w:val="ListParagraph"/>
+        <w:numPr>
+          <w:ilvl w:val="0"/>
+          <w:numId w:val="2"/>
+        </w:numPr>
+        <w:rPr>
+          <w:lang w:val="en-US"/>
+        </w:rPr>
+      </w:pPr>
+      <w:r>
+        <w:rPr>
+          <w:lang w:val="en-US"/>
+        </w:rPr>
+        <w:lastRenderedPageBreak/>
+        <w:t>Faster fire rate for laser weapons</w:t>
+      </w:r>
+    </w:p>
+    <w:p>
+      <w:pPr>
+        <w:pStyle w:val="ListParagraph"/>
+        <w:numPr>
+          <w:ilvl w:val="0"/>
+          <w:numId w:val="2"/>
+        </w:numPr>
+        <w:rPr>
+          <w:lang w:val="en-US"/>
+        </w:rPr>
+      </w:pPr>
+      <w:r>
+        <w:rPr>
+          <w:lang w:val="en-US"/>
+        </w:rPr>
+        <w:t>More damage for rocket weapons</w:t>
+      </w:r>
+    </w:p>
+    <w:p>
+      <w:pPr>
+        <w:pStyle w:val="ListParagraph"/>
+        <w:numPr>
+          <w:ilvl w:val="0"/>
+          <w:numId w:val="2"/>
+        </w:numPr>
+        <w:rPr>
+          <w:lang w:val="en-US"/>
+        </w:rPr>
+      </w:pPr>
+      <w:r>
+        <w:rPr>
+          <w:lang w:val="en-US"/>
+        </w:rPr>
+        <w:t>Fire should stay longer on location</w:t>
+      </w:r>
+    </w:p>
+    <w:p>
+      <w:pPr>
+        <w:rPr>
+          <w:lang w:val="en-US"/>
+        </w:rPr>
+      </w:pPr>
+    </w:p>
+    <w:p>
+      <w:pPr>
+        <w:rPr>
+          <w:lang w:val="en-US"/>
+        </w:rPr>
+      </w:pPr>
+      <w:r>
+        <w:rPr>
+          <w:lang w:val="en-US"/>
+        </w:rPr>
+        <w:t>Tanks:</w:t>
+      </w:r>
+    </w:p>
+    <w:p>
+      <w:pPr>
+        <w:pStyle w:val="ListParagraph"/>
+        <w:numPr>
+          <w:ilvl w:val="0"/>
+          <w:numId w:val="1"/>
+        </w:numPr>
+        <w:rPr>
+          <w:lang w:val="en-US"/>
+        </w:rPr>
+      </w:pPr>
+      <w:r>
+        <w:rPr>
+          <w:lang w:val="en-US"/>
+        </w:rPr>
+        <w:t>Scout Vehicle with a Mini Laser (space for 4 infantry) (costs 6 space).</w:t>
+      </w:r>
+    </w:p>
+    <w:p>
+      <w:pPr>
+        <w:pStyle w:val="ListParagraph"/>
+        <w:numPr>
+          <w:ilvl w:val="0"/>
+          <w:numId w:val="1"/>
+        </w:numPr>
+        <w:rPr>
+          <w:lang w:val="en-US"/>
+        </w:rPr>
+      </w:pPr>
+      <w:r>
+        <w:rPr>
+          <w:lang w:val="en-US"/>
+        </w:rPr>
+        <w:t>APC with Mini Laser and a regular turret (space for 4 infantry) (costs 8 space)</w:t>
+      </w:r>
+    </w:p>
+    <w:p>
+      <w:pPr>
+        <w:pStyle w:val="ListParagraph"/>
+        <w:numPr>
+          <w:ilvl w:val="0"/>
+          <w:numId w:val="1"/>
+        </w:numPr>
+        <w:rPr>
+          <w:lang w:val="en-US"/>
+        </w:rPr>
+      </w:pPr>
+      <w:r>
+        <w:rPr>
+          <w:lang w:val="en-US"/>
+        </w:rPr>
+        <w:t>Builder with Mini Laser (costs 8 space)</w:t>
+      </w:r>
+      <w:r>
+        <w:rPr>
+          <w:lang w:val="en-US"/>
+        </w:rPr>
+        <w:t xml:space="preserve">. </w:t>
+      </w:r>
+    </w:p>
+    <w:p>
+      <w:pPr>
+        <w:pStyle w:val="ListParagraph"/>
+        <w:numPr>
+          <w:ilvl w:val="0"/>
+          <w:numId w:val="1"/>
+        </w:numPr>
+        <w:rPr>
+          <w:lang w:val="en-US"/>
+        </w:rPr>
+      </w:pPr>
+      <w:r>
+        <w:rPr>
+          <w:lang w:val="en-US"/>
+        </w:rPr>
+        <w:t>Heavy Tank with a huge cannon, and multiple turrets (space for ? infantry ???)</w:t>
+      </w:r>
+    </w:p>
+    <w:p>
+      <w:pPr>
+        <w:rPr>
+          <w:lang w:val="en-US"/>
+        </w:rPr>
+      </w:pPr>
+    </w:p>
+    <w:p>
+      <w:pPr>
+        <w:rPr>
+          <w:lang w:val="en-US"/>
+        </w:rPr>
+      </w:pPr>
+      <w:r>
+        <w:rPr>
+          <w:lang w:val="en-US"/>
+        </w:rPr>
+        <w:t>Arial:</w:t>
+      </w:r>
+    </w:p>
+    <w:p>
+      <w:pPr>
+        <w:rPr>
+          <w:lang w:val="en-US"/>
+        </w:rPr>
+      </w:pPr>
+      <w:r>
+        <w:rPr>
+          <w:lang w:val="en-US"/>
+        </w:rPr>
+        <w:t>“Helicpoter” based units should have the option to “Fly Low” to reduce Anti Air attacks and detection, but allows ground attacks.</w:t>
+      </w:r>
+    </w:p>
+    <w:p>
+      <w:pPr>
+        <w:pStyle w:val="ListParagraph"/>
+        <w:numPr>
+          <w:ilvl w:val="0"/>
+          <w:numId w:val="1"/>
+        </w:numPr>
+        <w:rPr>
+          <w:lang w:val="en-US"/>
+        </w:rPr>
+      </w:pPr>
       <w:r>
         <w:rPr>
           <w:lang w:val="en-US"/>
@@ -267,256 +660,7 @@
         <w:rPr>
           <w:lang w:val="en-US"/>
         </w:rPr>
-        <w:t xml:space="preserve"> and arial units.</w:t>
-      </w:r>
-    </w:p>
-    <w:p>
-      <w:pPr>
-        <w:rPr>
-          <w:lang w:val="en-US"/>
-        </w:rPr>
-      </w:pPr>
-    </w:p>
-    <w:p>
-      <w:pPr>
-        <w:rPr>
-          <w:lang w:val="en-US"/>
-        </w:rPr>
-      </w:pPr>
-      <w:r>
-        <w:rPr>
-          <w:lang w:val="en-US"/>
-        </w:rPr>
-        <w:t>Infantry:</w:t>
-      </w:r>
-    </w:p>
-    <w:p>
-      <w:pPr>
-        <w:ind w:firstLine="720"/>
-        <w:rPr>
-          <w:lang w:val="en-US"/>
-        </w:rPr>
-      </w:pPr>
-      <w:r>
-        <w:rPr>
-          <w:lang w:val="en-US"/>
-        </w:rPr>
-        <w:t xml:space="preserve">- Choice of Unit: Light infantry (Spec Ops), </w:t>
-      </w:r>
-      <w:r>
-        <w:rPr>
-          <w:lang w:val="en-US"/>
-        </w:rPr>
-        <w:t>Mech</w:t>
-      </w:r>
-      <w:r>
-        <w:rPr>
-          <w:lang w:val="en-US"/>
-        </w:rPr>
-        <w:t xml:space="preserve"> Infantry, and </w:t>
-      </w:r>
-      <w:r>
-        <w:rPr>
-          <w:lang w:val="en-US"/>
-        </w:rPr>
-        <w:t xml:space="preserve">Arial </w:t>
-      </w:r>
-      <w:r>
-        <w:rPr>
-          <w:lang w:val="en-US"/>
-        </w:rPr>
-        <w:t xml:space="preserve">(flying). Theoretically to hold a </w:t>
-      </w:r>
-      <w:r>
-        <w:rPr>
-          <w:lang w:val="en-US"/>
-        </w:rPr>
-        <w:t>full Robot/Cyborg option</w:t>
-      </w:r>
-      <w:r>
-        <w:rPr>
-          <w:lang w:val="en-US"/>
-        </w:rPr>
-        <w:t>.</w:t>
-      </w:r>
-    </w:p>
-    <w:p>
-      <w:pPr>
-        <w:ind w:firstLine="720"/>
-        <w:rPr>
-          <w:lang w:val="en-US"/>
-        </w:rPr>
-      </w:pPr>
-      <w:r>
-        <w:rPr>
-          <w:lang w:val="en-US"/>
-        </w:rPr>
-        <w:t>- Choice of Main Weapon: Rifle (overall ok-good at all), Sniper (lower fire rate high damage, weak on some defenses) and Heavy Gunner (low accuracy, high damage and fire rate).</w:t>
-      </w:r>
-    </w:p>
-    <w:p>
-      <w:pPr>
-        <w:ind w:firstLine="720"/>
-        <w:rPr>
-          <w:lang w:val="en-US"/>
-        </w:rPr>
-      </w:pPr>
-      <w:r>
-        <w:rPr>
-          <w:lang w:val="en-US"/>
-        </w:rPr>
-        <w:t>- Secondary Role: Medic, Repair, Melee (Silent?), Officer (nearby infantry gets some bonuses) and shoulder mounter weapon (an extra turret weapon).</w:t>
-      </w:r>
-    </w:p>
-    <w:p>
-      <w:pPr>
-        <w:rPr>
-          <w:lang w:val="en-US"/>
-        </w:rPr>
-      </w:pPr>
-    </w:p>
-    <w:p>
-      <w:pPr>
-        <w:rPr>
-          <w:lang w:val="en-US"/>
-        </w:rPr>
-      </w:pPr>
-      <w:r>
-        <w:rPr>
-          <w:lang w:val="en-US"/>
-        </w:rPr>
-        <w:t xml:space="preserve">Build screen should have units and slots with number for each pick. On the custom infantry tab (from the barracks) it should be possible to pick a </w:t>
-      </w:r>
-      <w:r>
-        <w:rPr>
-          <w:lang w:val="en-US"/>
-        </w:rPr>
-        <w:t>number and</w:t>
-      </w:r>
-      <w:r>
-        <w:rPr>
-          <w:lang w:val="en-US"/>
-        </w:rPr>
-        <w:t xml:space="preserve"> choose among the categories. </w:t>
-      </w:r>
-    </w:p>
-    <w:p>
-      <w:pPr>
-        <w:ind w:firstLine="720"/>
-        <w:rPr>
-          <w:lang w:val="en-US"/>
-        </w:rPr>
-      </w:pPr>
-    </w:p>
-    <w:p>
-      <w:pPr>
-        <w:rPr>
-          <w:lang w:val="en-US"/>
-        </w:rPr>
-      </w:pPr>
-      <w:r>
-        <w:rPr>
-          <w:lang w:val="en-US"/>
-        </w:rPr>
-        <w:t xml:space="preserve">Upgrades: </w:t>
-      </w:r>
-    </w:p>
-    <w:p>
-      <w:pPr>
-        <w:pStyle w:val="ListParagraph"/>
-        <w:numPr>
-          <w:ilvl w:val="0"/>
-          <w:numId w:val="2"/>
-        </w:numPr>
-        <w:rPr>
-          <w:lang w:val="en-US"/>
-        </w:rPr>
-      </w:pPr>
-      <w:r>
-        <w:rPr>
-          <w:lang w:val="en-US"/>
-        </w:rPr>
-        <w:t>Camouflage for Spec Ops</w:t>
-      </w:r>
-    </w:p>
-    <w:p>
-      <w:pPr>
-        <w:pStyle w:val="ListParagraph"/>
-        <w:numPr>
-          <w:ilvl w:val="0"/>
-          <w:numId w:val="2"/>
-        </w:numPr>
-        <w:rPr>
-          <w:lang w:val="en-US"/>
-        </w:rPr>
-      </w:pPr>
-      <w:r>
-        <w:rPr>
-          <w:lang w:val="en-US"/>
-        </w:rPr>
-        <w:t>Extra Armor for all Infantry types</w:t>
-      </w:r>
-    </w:p>
-    <w:p>
-      <w:pPr>
-        <w:pStyle w:val="ListParagraph"/>
-        <w:numPr>
-          <w:ilvl w:val="0"/>
-          <w:numId w:val="2"/>
-        </w:numPr>
-        <w:rPr>
-          <w:lang w:val="en-US"/>
-        </w:rPr>
-      </w:pPr>
-      <w:r>
-        <w:rPr>
-          <w:lang w:val="en-US"/>
-        </w:rPr>
-        <w:t>Small Shield for Mech Infantry (maybe Arial as well?)</w:t>
-      </w:r>
-    </w:p>
-    <w:p>
-      <w:pPr>
-        <w:pStyle w:val="ListParagraph"/>
-        <w:numPr>
-          <w:ilvl w:val="0"/>
-          <w:numId w:val="2"/>
-        </w:numPr>
-        <w:rPr>
-          <w:lang w:val="en-US"/>
-        </w:rPr>
-      </w:pPr>
-      <w:r>
-        <w:rPr>
-          <w:lang w:val="en-US"/>
-        </w:rPr>
-        <w:t xml:space="preserve">Skeletal Armor – reduce weight penalty and increase melee attack </w:t>
-      </w:r>
-      <w:r>
-        <w:rPr>
-          <w:lang w:val="en-US"/>
-        </w:rPr>
-        <w:t>for all Infantry types</w:t>
-      </w:r>
-    </w:p>
-    <w:p>
-      <w:pPr>
-        <w:rPr>
-          <w:lang w:val="en-US"/>
-        </w:rPr>
-      </w:pPr>
-    </w:p>
-    <w:p>
-      <w:pPr>
-        <w:rPr>
-          <w:lang w:val="en-US"/>
-        </w:rPr>
-      </w:pPr>
-      <w:r>
-        <w:rPr>
-          <w:lang w:val="en-US"/>
-        </w:rPr>
-        <w:t>Tanks:</w:t>
+        <w:t xml:space="preserve"> (space for 12 infantry)</w:t>
       </w:r>
     </w:p>
     <w:p>
@@ -534,7 +678,7 @@
         <w:rPr>
           <w:lang w:val="en-US"/>
         </w:rPr>
-        <w:t>Scout Vehicle with a Mini Laser (space for 4 infantry) (costs 6 space).</w:t>
+        <w:t>Fighter</w:t>
       </w:r>
     </w:p>
     <w:p>
@@ -552,7 +696,7 @@
         <w:rPr>
           <w:lang w:val="en-US"/>
         </w:rPr>
-        <w:t>APC with Mini Laser and a regular turret (space for 4 infantry) (costs 8 space)</w:t>
+        <w:t>Bomber</w:t>
       </w:r>
     </w:p>
     <w:p>
@@ -570,164 +714,7 @@
         <w:rPr>
           <w:lang w:val="en-US"/>
         </w:rPr>
-        <w:t>Builder with Mini Laser (costs 8 space)</w:t>
-      </w:r>
-      <w:r>
-        <w:rPr>
-          <w:lang w:val="en-US"/>
-        </w:rPr>
-        <w:t xml:space="preserve">. </w:t>
-      </w:r>
-    </w:p>
-    <w:p>
-      <w:pPr>
-        <w:pStyle w:val="ListParagraph"/>
-        <w:numPr>
-          <w:ilvl w:val="0"/>
-          <w:numId w:val="1"/>
-        </w:numPr>
-        <w:rPr>
-          <w:lang w:val="en-US"/>
-        </w:rPr>
-      </w:pPr>
-      <w:r>
-        <w:rPr>
-          <w:lang w:val="en-US"/>
-        </w:rPr>
-        <w:t>Heavy Tank with a huge cannon, and multiple turrets (space for ? infantry ???)</w:t>
-      </w:r>
-    </w:p>
-    <w:p>
-      <w:pPr>
-        <w:rPr>
-          <w:lang w:val="en-US"/>
-        </w:rPr>
-      </w:pPr>
-    </w:p>
-    <w:p>
-      <w:pPr>
-        <w:rPr>
-          <w:lang w:val="en-US"/>
-        </w:rPr>
-      </w:pPr>
-      <w:r>
-        <w:rPr>
-          <w:lang w:val="en-US"/>
-        </w:rPr>
-        <w:t>Arial:</w:t>
-      </w:r>
-    </w:p>
-    <w:p>
-      <w:pPr>
-        <w:rPr>
-          <w:lang w:val="en-US"/>
-        </w:rPr>
-      </w:pPr>
-      <w:r>
-        <w:rPr>
-          <w:lang w:val="en-US"/>
-        </w:rPr>
-        <w:t>“</w:t>
-      </w:r>
-      <w:proofErr w:type="spellStart"/>
-      <w:r>
-        <w:rPr>
-          <w:lang w:val="en-US"/>
-        </w:rPr>
-        <w:t>Helicpoter</w:t>
-      </w:r>
-      <w:proofErr w:type="spellEnd"/>
-      <w:r>
-        <w:rPr>
-          <w:lang w:val="en-US"/>
-        </w:rPr>
-        <w:t>” based units should have the option to “Fly Low” to reduce Anti Air attacks and detection, but allows ground attacks.</w:t>
-      </w:r>
-    </w:p>
-    <w:p>
-      <w:pPr>
-        <w:pStyle w:val="ListParagraph"/>
-        <w:numPr>
-          <w:ilvl w:val="0"/>
-          <w:numId w:val="1"/>
-        </w:numPr>
-        <w:rPr>
-          <w:lang w:val="en-US"/>
-        </w:rPr>
-      </w:pPr>
-      <w:r>
-        <w:rPr>
-          <w:lang w:val="en-US"/>
-        </w:rPr>
-        <w:t>Heavy Scouting Ship</w:t>
-      </w:r>
-      <w:r>
-        <w:rPr>
-          <w:lang w:val="en-US"/>
-        </w:rPr>
-        <w:t xml:space="preserve"> (space for 12 infantry)</w:t>
-      </w:r>
-    </w:p>
-    <w:p>
-      <w:pPr>
-        <w:pStyle w:val="ListParagraph"/>
-        <w:numPr>
-          <w:ilvl w:val="0"/>
-          <w:numId w:val="1"/>
-        </w:numPr>
-        <w:rPr>
-          <w:lang w:val="en-US"/>
-        </w:rPr>
-      </w:pPr>
-      <w:r>
-        <w:rPr>
-          <w:lang w:val="en-US"/>
-        </w:rPr>
-        <w:t>Fighter</w:t>
-      </w:r>
-    </w:p>
-    <w:p>
-      <w:pPr>
-        <w:pStyle w:val="ListParagraph"/>
-        <w:numPr>
-          <w:ilvl w:val="0"/>
-          <w:numId w:val="1"/>
-        </w:numPr>
-        <w:rPr>
-          <w:lang w:val="en-US"/>
-        </w:rPr>
-      </w:pPr>
-      <w:r>
-        <w:rPr>
-          <w:lang w:val="en-US"/>
-        </w:rPr>
-        <w:t>Bomber</w:t>
-      </w:r>
-    </w:p>
-    <w:p>
-      <w:pPr>
-        <w:pStyle w:val="ListParagraph"/>
-        <w:numPr>
-          <w:ilvl w:val="0"/>
-          <w:numId w:val="1"/>
-        </w:numPr>
-        <w:rPr>
-          <w:lang w:val="en-US"/>
-        </w:rPr>
-      </w:pPr>
-      <w:proofErr w:type="spellStart"/>
-      <w:r>
-        <w:rPr>
-          <w:lang w:val="en-US"/>
-        </w:rPr>
-        <w:t>Muli</w:t>
-      </w:r>
-      <w:proofErr w:type="spellEnd"/>
-      <w:r>
-        <w:rPr>
-          <w:lang w:val="en-US"/>
-        </w:rPr>
-        <w:t>-Role Fighter</w:t>
+        <w:t>Muli-Role Fighter</w:t>
       </w:r>
     </w:p>
     <w:p>

</xml_diff>